<commit_message>
review paper draft added
working on draft. literature reviewing
</commit_message>
<xml_diff>
--- a/Parameter Estimation Works/Servo System's Mechanical Issues.docx
+++ b/Parameter Estimation Works/Servo System's Mechanical Issues.docx
@@ -96,322 +96,522 @@
         <w:rPr>
           <w:lang w:val="en-GB"/>
         </w:rPr>
-        <w:t xml:space="preserve">Viscous </w:t>
+        <w:t>Viscous f</w:t>
+      </w:r>
+      <w:r>
+        <w:rPr>
+          <w:lang w:val="en-GB"/>
+        </w:rPr>
+        <w:t>riction Coefficient (B)</w:t>
+      </w:r>
+    </w:p>
+    <w:p>
+      <w:pPr>
+        <w:rPr>
+          <w:lang w:val="en-GB"/>
+        </w:rPr>
+      </w:pPr>
+    </w:p>
+    <w:p>
+      <w:pPr>
+        <w:rPr>
+          <w:b/>
+          <w:lang w:val="en-GB"/>
+        </w:rPr>
+      </w:pPr>
+      <w:r>
+        <w:rPr>
+          <w:b/>
+          <w:lang w:val="en-GB"/>
+        </w:rPr>
+        <w:t>Mechanical side sourced</w:t>
+      </w:r>
+    </w:p>
+    <w:p>
+      <w:pPr>
+        <w:rPr>
+          <w:lang w:val="en-GB"/>
+        </w:rPr>
+      </w:pPr>
+      <w:r>
+        <w:rPr>
+          <w:lang w:val="en-GB"/>
+        </w:rPr>
+        <w:t xml:space="preserve">Mechanical Resonance </w:t>
+      </w:r>
+      <w:r>
+        <w:rPr>
+          <w:lang w:val="en-GB"/>
+        </w:rPr>
+        <w:t>(</w:t>
+      </w:r>
+      <w:r>
+        <w:rPr>
+          <w:lang w:val="en-GB"/>
+        </w:rPr>
+        <w:t>at low frequency</w:t>
+      </w:r>
+      <w:r>
+        <w:rPr>
+          <w:lang w:val="en-GB"/>
+        </w:rPr>
+        <w:t>)</w:t>
+      </w:r>
+    </w:p>
+    <w:p>
+      <w:pPr>
+        <w:rPr>
+          <w:lang w:val="en-GB"/>
+        </w:rPr>
+      </w:pPr>
+      <w:r>
+        <w:rPr>
+          <w:lang w:val="en-GB"/>
+        </w:rPr>
+        <w:t>Mechanical vibration</w:t>
+      </w:r>
+      <w:r>
+        <w:rPr>
+          <w:lang w:val="en-GB"/>
+        </w:rPr>
+        <w:t xml:space="preserve"> (general problem – Suppression issues)</w:t>
+      </w:r>
+      <w:r>
+        <w:rPr>
+          <w:lang w:val="en-GB"/>
+        </w:rPr>
+        <w:t xml:space="preserve"> (motor chatter oscillation slightly because of shaft vibration)</w:t>
+      </w:r>
+    </w:p>
+    <w:p>
+      <w:pPr>
+        <w:rPr>
+          <w:lang w:val="en-GB"/>
+        </w:rPr>
+      </w:pPr>
+      <w:r>
+        <w:rPr>
+          <w:lang w:val="en-GB"/>
+        </w:rPr>
+        <w:t>Mechanical Friction</w:t>
+      </w:r>
+      <w:r>
+        <w:rPr>
+          <w:lang w:val="en-GB"/>
+        </w:rPr>
+        <w:t xml:space="preserve"> (various with respect to mechanics)</w:t>
+      </w:r>
+    </w:p>
+    <w:p>
+      <w:pPr>
+        <w:rPr>
+          <w:lang w:val="en-GB"/>
+        </w:rPr>
+      </w:pPr>
+      <w:r>
+        <w:rPr>
+          <w:lang w:val="en-GB"/>
+        </w:rPr>
+        <w:t>Mismatch – Uncertainties (high frequency)</w:t>
+      </w:r>
+    </w:p>
+    <w:p>
+      <w:pPr>
+        <w:rPr>
+          <w:lang w:val="en-GB"/>
+        </w:rPr>
+      </w:pPr>
+      <w:r>
+        <w:rPr>
+          <w:lang w:val="en-GB"/>
+        </w:rPr>
+        <w:t>Non-Periodic or Periodic disturbance suppression</w:t>
+      </w:r>
+    </w:p>
+    <w:p>
+      <w:pPr>
+        <w:rPr>
+          <w:lang w:val="en-GB"/>
+        </w:rPr>
+      </w:pPr>
+      <w:r>
+        <w:rPr>
+          <w:lang w:val="en-GB"/>
+        </w:rPr>
+        <w:t>Unbalanced</w:t>
+      </w:r>
+      <w:r>
+        <w:rPr>
+          <w:lang w:val="en-GB"/>
+        </w:rPr>
+        <w:t xml:space="preserve"> &amp; Reduced</w:t>
+      </w:r>
+      <w:r>
+        <w:rPr>
+          <w:lang w:val="en-GB"/>
+        </w:rPr>
+        <w:t xml:space="preserve"> torque (load sourced or motor sourced</w:t>
+      </w:r>
+      <w:proofErr w:type="gramStart"/>
+      <w:r>
+        <w:rPr>
+          <w:lang w:val="en-GB"/>
+        </w:rPr>
+        <w:t>)</w:t>
+      </w:r>
+      <w:r>
+        <w:rPr>
+          <w:lang w:val="en-GB"/>
+        </w:rPr>
+        <w:t>(</w:t>
+      </w:r>
+      <w:proofErr w:type="gramEnd"/>
+      <w:r>
+        <w:rPr>
+          <w:lang w:val="en-GB"/>
+        </w:rPr>
+        <w:t>workload limits, low voltage, voltage drop, capacitor failure, )</w:t>
+      </w:r>
+    </w:p>
+    <w:p>
+      <w:pPr>
+        <w:rPr>
+          <w:lang w:val="en-GB"/>
+        </w:rPr>
+      </w:pPr>
+      <w:r>
+        <w:rPr>
+          <w:lang w:val="en-GB"/>
+        </w:rPr>
+        <w:t xml:space="preserve">Temperature Dependence (Required electrical parameter Rs, </w:t>
+      </w:r>
+      <w:proofErr w:type="gramStart"/>
+      <w:r>
+        <w:rPr>
+          <w:lang w:val="en-GB"/>
+        </w:rPr>
+        <w:t>Ld</w:t>
+      </w:r>
+      <w:proofErr w:type="gramEnd"/>
+      <w:r>
+        <w:rPr>
+          <w:lang w:val="en-GB"/>
+        </w:rPr>
+        <w:t xml:space="preserve">, </w:t>
       </w:r>
       <w:proofErr w:type="spellStart"/>
       <w:r>
         <w:rPr>
           <w:lang w:val="en-GB"/>
         </w:rPr>
-        <w:t>firiction</w:t>
+        <w:t>Lq</w:t>
       </w:r>
       <w:proofErr w:type="spellEnd"/>
       <w:r>
         <w:rPr>
           <w:lang w:val="en-GB"/>
         </w:rPr>
-        <w:t xml:space="preserve"> Coefficient (B)</w:t>
-      </w:r>
-    </w:p>
-    <w:p>
-      <w:pPr>
-        <w:rPr>
-          <w:lang w:val="en-GB"/>
-        </w:rPr>
-      </w:pPr>
-    </w:p>
-    <w:p>
-      <w:pPr>
-        <w:rPr>
-          <w:b/>
-          <w:lang w:val="en-GB"/>
-        </w:rPr>
-      </w:pPr>
-      <w:r>
-        <w:rPr>
-          <w:b/>
-          <w:lang w:val="en-GB"/>
-        </w:rPr>
-        <w:t>Mechanical side sourced</w:t>
-      </w:r>
-    </w:p>
-    <w:p>
-      <w:pPr>
-        <w:rPr>
-          <w:lang w:val="en-GB"/>
-        </w:rPr>
-      </w:pPr>
-      <w:r>
-        <w:rPr>
-          <w:lang w:val="en-GB"/>
-        </w:rPr>
-        <w:t xml:space="preserve">Mechanical Resonance </w:t>
-      </w:r>
-      <w:r>
-        <w:rPr>
-          <w:lang w:val="en-GB"/>
-        </w:rPr>
-        <w:t>(</w:t>
-      </w:r>
-      <w:r>
-        <w:rPr>
-          <w:lang w:val="en-GB"/>
-        </w:rPr>
-        <w:t>at low frequency</w:t>
-      </w:r>
-      <w:r>
-        <w:rPr>
-          <w:lang w:val="en-GB"/>
-        </w:rPr>
-        <w:t>)</w:t>
-      </w:r>
-    </w:p>
-    <w:p>
-      <w:pPr>
-        <w:rPr>
-          <w:lang w:val="en-GB"/>
-        </w:rPr>
-      </w:pPr>
-      <w:r>
-        <w:rPr>
-          <w:lang w:val="en-GB"/>
-        </w:rPr>
-        <w:t>Mechanical vibration</w:t>
-      </w:r>
-      <w:r>
-        <w:rPr>
-          <w:lang w:val="en-GB"/>
-        </w:rPr>
-        <w:t xml:space="preserve"> (general problem – Suppression issues)</w:t>
-      </w:r>
-    </w:p>
-    <w:p>
-      <w:pPr>
-        <w:rPr>
-          <w:lang w:val="en-GB"/>
-        </w:rPr>
-      </w:pPr>
-      <w:r>
-        <w:rPr>
-          <w:lang w:val="en-GB"/>
-        </w:rPr>
-        <w:t>Mechanical Friction</w:t>
-      </w:r>
-      <w:r>
-        <w:rPr>
-          <w:lang w:val="en-GB"/>
-        </w:rPr>
-        <w:t xml:space="preserve"> (various with respect to mechanics)</w:t>
-      </w:r>
-    </w:p>
-    <w:p>
-      <w:pPr>
-        <w:rPr>
-          <w:lang w:val="en-GB"/>
-        </w:rPr>
-      </w:pPr>
-      <w:r>
-        <w:rPr>
-          <w:lang w:val="en-GB"/>
-        </w:rPr>
-        <w:t>Mismatch – Uncertainties (high frequency)</w:t>
-      </w:r>
-    </w:p>
-    <w:p>
-      <w:pPr>
-        <w:rPr>
-          <w:lang w:val="en-GB"/>
-        </w:rPr>
-      </w:pPr>
-      <w:r>
-        <w:rPr>
-          <w:lang w:val="en-GB"/>
-        </w:rPr>
-        <w:t>Non-Periodic or Periodic disturbance suppression</w:t>
-      </w:r>
-    </w:p>
-    <w:p>
-      <w:pPr>
-        <w:rPr>
-          <w:lang w:val="en-GB"/>
-        </w:rPr>
-      </w:pPr>
-      <w:r>
-        <w:rPr>
-          <w:lang w:val="en-GB"/>
-        </w:rPr>
-        <w:t>Unbalanced torque (load sourced or motor sourced)</w:t>
-      </w:r>
-    </w:p>
-    <w:p>
-      <w:pPr>
-        <w:rPr>
-          <w:lang w:val="en-GB"/>
-        </w:rPr>
-      </w:pPr>
-      <w:r>
-        <w:rPr>
-          <w:lang w:val="en-GB"/>
-        </w:rPr>
-        <w:t xml:space="preserve">Temperature Dependence (Required electrical parameter Rs, </w:t>
+        <w:t xml:space="preserve"> Estimation)</w:t>
+      </w:r>
+      <w:r>
+        <w:rPr>
+          <w:lang w:val="en-GB"/>
+        </w:rPr>
+        <w:t xml:space="preserve"> (running hot)</w:t>
+      </w:r>
+    </w:p>
+    <w:p>
+      <w:pPr>
+        <w:rPr>
+          <w:lang w:val="en-GB"/>
+        </w:rPr>
+      </w:pPr>
+      <w:r>
+        <w:rPr>
+          <w:lang w:val="en-GB"/>
+        </w:rPr>
+        <w:t>High frequency response issue</w:t>
+      </w:r>
+      <w:r>
+        <w:rPr>
+          <w:lang w:val="en-GB"/>
+        </w:rPr>
+        <w:t xml:space="preserve"> (high frequency noise)</w:t>
+      </w:r>
+    </w:p>
+    <w:p>
+      <w:pPr>
+        <w:rPr>
+          <w:lang w:val="en-GB"/>
+        </w:rPr>
+      </w:pPr>
+    </w:p>
+    <w:p>
+      <w:pPr>
+        <w:rPr>
+          <w:b/>
+          <w:lang w:val="en-GB"/>
+        </w:rPr>
+      </w:pPr>
+      <w:r>
+        <w:rPr>
+          <w:b/>
+          <w:lang w:val="en-GB"/>
+        </w:rPr>
+        <w:t xml:space="preserve">Mechanical side system components that cause disturbance, friction, vibration, </w:t>
       </w:r>
       <w:proofErr w:type="gramStart"/>
       <w:r>
         <w:rPr>
-          <w:lang w:val="en-GB"/>
-        </w:rPr>
-        <w:t>Ld</w:t>
+          <w:b/>
+          <w:lang w:val="en-GB"/>
+        </w:rPr>
+        <w:t>sliding ...</w:t>
       </w:r>
       <w:proofErr w:type="gramEnd"/>
-      <w:r>
-        <w:rPr>
-          <w:lang w:val="en-GB"/>
-        </w:rPr>
-        <w:t xml:space="preserve">, </w:t>
-      </w:r>
+    </w:p>
+    <w:p>
+      <w:pPr>
+        <w:rPr>
+          <w:lang w:val="en-GB"/>
+        </w:rPr>
+      </w:pPr>
+      <w:r>
+        <w:rPr>
+          <w:lang w:val="en-GB"/>
+        </w:rPr>
+        <w:t>Couplings (torsions)</w:t>
+      </w:r>
+    </w:p>
+    <w:p>
+      <w:pPr>
+        <w:rPr>
+          <w:lang w:val="en-GB"/>
+        </w:rPr>
+      </w:pPr>
+      <w:r>
+        <w:rPr>
+          <w:lang w:val="en-GB"/>
+        </w:rPr>
+        <w:t>Screw</w:t>
+      </w:r>
+    </w:p>
+    <w:p>
+      <w:pPr>
+        <w:rPr>
+          <w:lang w:val="en-GB"/>
+        </w:rPr>
+      </w:pPr>
+      <w:r>
+        <w:rPr>
+          <w:lang w:val="en-GB"/>
+        </w:rPr>
+        <w:t>Bearings</w:t>
+      </w:r>
+    </w:p>
+    <w:p>
+      <w:pPr>
+        <w:rPr>
+          <w:lang w:val="en-GB"/>
+        </w:rPr>
+      </w:pPr>
+      <w:r>
+        <w:rPr>
+          <w:lang w:val="en-GB"/>
+        </w:rPr>
+        <w:t>Conveyor Belt (stretch)</w:t>
+      </w:r>
+    </w:p>
+    <w:p>
+      <w:pPr>
+        <w:rPr>
+          <w:lang w:val="en-GB"/>
+        </w:rPr>
+      </w:pPr>
+      <w:r>
+        <w:rPr>
+          <w:lang w:val="en-GB"/>
+        </w:rPr>
+        <w:t>Gear wheel</w:t>
+      </w:r>
+    </w:p>
+    <w:p>
+      <w:pPr>
+        <w:rPr>
+          <w:lang w:val="en-GB"/>
+        </w:rPr>
+      </w:pPr>
+      <w:r>
+        <w:rPr>
+          <w:lang w:val="en-GB"/>
+        </w:rPr>
+        <w:t>Rail motion with jogging (inverted pendulum problematic)</w:t>
+      </w:r>
+    </w:p>
+    <w:p>
+      <w:pPr>
+        <w:rPr>
+          <w:lang w:val="en-GB"/>
+        </w:rPr>
+      </w:pPr>
+    </w:p>
+    <w:p>
+      <w:pPr>
+        <w:rPr>
+          <w:b/>
+          <w:lang w:val="en-GB"/>
+        </w:rPr>
+      </w:pPr>
+    </w:p>
+    <w:p>
+      <w:pPr>
+        <w:rPr>
+          <w:lang w:val="en-GB"/>
+        </w:rPr>
+      </w:pPr>
+      <w:r>
+        <w:rPr>
+          <w:b/>
+          <w:lang w:val="en-GB"/>
+        </w:rPr>
+        <w:lastRenderedPageBreak/>
+        <w:t xml:space="preserve">Problem: </w:t>
+      </w:r>
+      <w:r>
+        <w:rPr>
+          <w:lang w:val="en-GB"/>
+        </w:rPr>
+        <w:t>Automatically Detection &amp; Estimation of them</w:t>
+      </w:r>
+      <w:r>
+        <w:rPr>
+          <w:lang w:val="en-GB"/>
+        </w:rPr>
+        <w:t xml:space="preserve"> (mechanic issues)</w:t>
+      </w:r>
+      <w:r>
+        <w:rPr>
+          <w:lang w:val="en-GB"/>
+        </w:rPr>
+        <w:t xml:space="preserve"> and suppression, filtering or compensation to them</w:t>
+      </w:r>
+      <w:r>
+        <w:rPr>
+          <w:lang w:val="en-GB"/>
+        </w:rPr>
+        <w:t xml:space="preserve">. </w:t>
+      </w:r>
+    </w:p>
+    <w:p>
+      <w:pPr>
+        <w:rPr>
+          <w:b/>
+          <w:lang w:val="en-GB"/>
+        </w:rPr>
+      </w:pPr>
+      <w:r>
+        <w:rPr>
+          <w:lang w:val="en-GB"/>
+        </w:rPr>
+        <w:t xml:space="preserve">In filter design, what is the amplitude and width of the disturbance and how the </w:t>
+      </w:r>
+      <w:proofErr w:type="gramStart"/>
+      <w:r>
+        <w:rPr>
+          <w:lang w:val="en-GB"/>
+        </w:rPr>
+        <w:t>driver detect</w:t>
+      </w:r>
+      <w:proofErr w:type="gramEnd"/>
+      <w:r>
+        <w:rPr>
+          <w:lang w:val="en-GB"/>
+        </w:rPr>
+        <w:t xml:space="preserve"> and determine it.</w:t>
+      </w:r>
+      <w:r>
+        <w:rPr>
+          <w:b/>
+          <w:lang w:val="en-GB"/>
+        </w:rPr>
+        <w:t xml:space="preserve"> </w:t>
+      </w:r>
+    </w:p>
+    <w:p>
+      <w:pPr>
+        <w:rPr>
+          <w:b/>
+          <w:lang w:val="en-GB"/>
+        </w:rPr>
+      </w:pPr>
+    </w:p>
+    <w:p>
+      <w:pPr>
+        <w:rPr>
+          <w:b/>
+          <w:sz w:val="24"/>
+          <w:szCs w:val="24"/>
+          <w:lang w:val="en-GB"/>
+        </w:rPr>
+      </w:pPr>
+      <w:r>
+        <w:rPr>
+          <w:b/>
+          <w:sz w:val="24"/>
+          <w:szCs w:val="24"/>
+          <w:lang w:val="en-GB"/>
+        </w:rPr>
+        <w:t>Filter Options</w:t>
+      </w:r>
+    </w:p>
+    <w:p>
+      <w:pPr>
+        <w:rPr>
+          <w:b/>
+          <w:sz w:val="24"/>
+          <w:szCs w:val="24"/>
+          <w:lang w:val="en-GB"/>
+        </w:rPr>
+      </w:pPr>
       <w:proofErr w:type="spellStart"/>
       <w:r>
         <w:rPr>
-          <w:lang w:val="en-GB"/>
-        </w:rPr>
-        <w:t>Lq</w:t>
+          <w:b/>
+          <w:sz w:val="24"/>
+          <w:szCs w:val="24"/>
+          <w:lang w:val="en-GB"/>
+        </w:rPr>
+        <w:t>Biquad</w:t>
       </w:r>
       <w:proofErr w:type="spellEnd"/>
       <w:r>
         <w:rPr>
-          <w:lang w:val="en-GB"/>
-        </w:rPr>
-        <w:t xml:space="preserve"> Estimation)</w:t>
-      </w:r>
-    </w:p>
-    <w:p>
-      <w:pPr>
-        <w:rPr>
-          <w:lang w:val="en-GB"/>
-        </w:rPr>
-      </w:pPr>
-      <w:r>
-        <w:rPr>
-          <w:lang w:val="en-GB"/>
-        </w:rPr>
-        <w:t>High frequency response issue</w:t>
-      </w:r>
-    </w:p>
-    <w:p>
-      <w:pPr>
-        <w:rPr>
-          <w:lang w:val="en-GB"/>
-        </w:rPr>
-      </w:pPr>
-    </w:p>
-    <w:p>
-      <w:pPr>
-        <w:rPr>
-          <w:b/>
-          <w:lang w:val="en-GB"/>
-        </w:rPr>
-      </w:pPr>
-      <w:r>
-        <w:rPr>
-          <w:b/>
-          <w:lang w:val="en-GB"/>
-        </w:rPr>
-        <w:t xml:space="preserve">Mechanical side system components that cause disturbance, friction, vibration, </w:t>
-      </w:r>
-      <w:proofErr w:type="gramStart"/>
-      <w:r>
-        <w:rPr>
-          <w:b/>
-          <w:lang w:val="en-GB"/>
-        </w:rPr>
-        <w:t>sliding ...</w:t>
-      </w:r>
-      <w:proofErr w:type="gramEnd"/>
-    </w:p>
-    <w:p>
-      <w:pPr>
-        <w:rPr>
-          <w:lang w:val="en-GB"/>
-        </w:rPr>
-      </w:pPr>
-      <w:r>
-        <w:rPr>
-          <w:lang w:val="en-GB"/>
-        </w:rPr>
-        <w:t>Couplings (torsions)</w:t>
-      </w:r>
-    </w:p>
-    <w:p>
-      <w:pPr>
-        <w:rPr>
-          <w:lang w:val="en-GB"/>
-        </w:rPr>
-      </w:pPr>
-      <w:r>
-        <w:rPr>
-          <w:lang w:val="en-GB"/>
-        </w:rPr>
-        <w:t>Screw</w:t>
-      </w:r>
-    </w:p>
-    <w:p>
-      <w:pPr>
-        <w:rPr>
-          <w:lang w:val="en-GB"/>
-        </w:rPr>
-      </w:pPr>
-      <w:r>
-        <w:rPr>
-          <w:lang w:val="en-GB"/>
-        </w:rPr>
-        <w:t>Bearings</w:t>
-      </w:r>
-    </w:p>
-    <w:p>
-      <w:pPr>
-        <w:rPr>
-          <w:lang w:val="en-GB"/>
-        </w:rPr>
-      </w:pPr>
-      <w:r>
-        <w:rPr>
-          <w:lang w:val="en-GB"/>
-        </w:rPr>
-        <w:t>Conveyor Belt (stretch)</w:t>
-      </w:r>
-    </w:p>
-    <w:p>
-      <w:pPr>
-        <w:rPr>
-          <w:lang w:val="en-GB"/>
-        </w:rPr>
-      </w:pPr>
-      <w:r>
-        <w:rPr>
-          <w:lang w:val="en-GB"/>
-        </w:rPr>
-        <w:t>Gear wheel</w:t>
-      </w:r>
-    </w:p>
-    <w:p>
-      <w:pPr>
-        <w:rPr>
-          <w:lang w:val="en-GB"/>
-        </w:rPr>
-      </w:pPr>
-      <w:r>
-        <w:rPr>
-          <w:lang w:val="en-GB"/>
-        </w:rPr>
-        <w:t>Rail motion with jogging (inverted pendulum problematic)</w:t>
-      </w:r>
-    </w:p>
-    <w:p>
-      <w:pPr>
-        <w:rPr>
-          <w:lang w:val="en-GB"/>
-        </w:rPr>
-      </w:pPr>
+          <w:b/>
+          <w:sz w:val="24"/>
+          <w:szCs w:val="24"/>
+          <w:lang w:val="en-GB"/>
+        </w:rPr>
+        <w:t xml:space="preserve"> Filter</w:t>
+      </w:r>
+    </w:p>
+    <w:p>
+      <w:pPr>
+        <w:rPr>
+          <w:b/>
+          <w:sz w:val="24"/>
+          <w:szCs w:val="24"/>
+          <w:lang w:val="en-GB"/>
+        </w:rPr>
+      </w:pPr>
+      <w:r>
+        <w:rPr>
+          <w:b/>
+          <w:sz w:val="24"/>
+          <w:szCs w:val="24"/>
+          <w:lang w:val="en-GB"/>
+        </w:rPr>
+        <w:tab/>
+      </w:r>
     </w:p>
     <w:p>
       <w:pPr>

</xml_diff>

<commit_message>
Update Servo System's Mechanical Issues.docx
Some critical expressions added. to be continue
</commit_message>
<xml_diff>
--- a/Parameter Estimation Works/Servo System's Mechanical Issues.docx
+++ b/Parameter Estimation Works/Servo System's Mechanical Issues.docx
@@ -137,6 +137,12 @@
         <w:rPr>
           <w:lang w:val="en-GB"/>
         </w:rPr>
+        <w:t>*</w:t>
+      </w:r>
+      <w:r>
+        <w:rPr>
+          <w:lang w:val="en-GB"/>
+        </w:rPr>
         <w:t xml:space="preserve">Mechanical Resonance </w:t>
       </w:r>
       <w:r>
@@ -168,7 +174,39 @@
         <w:rPr>
           <w:lang w:val="en-GB"/>
         </w:rPr>
-        <w:t>Mechanical vibration</w:t>
+        <w:t>*</w:t>
+      </w:r>
+      <w:r>
+        <w:rPr>
+          <w:lang w:val="en-GB"/>
+        </w:rPr>
+        <w:t xml:space="preserve">Mechanical </w:t>
+      </w:r>
+      <w:r>
+        <w:rPr>
+          <w:lang w:val="en-GB"/>
+        </w:rPr>
+        <w:t>(</w:t>
+      </w:r>
+      <w:proofErr w:type="spellStart"/>
+      <w:r>
+        <w:rPr>
+          <w:lang w:val="en-GB"/>
+        </w:rPr>
+        <w:t>torsional</w:t>
+      </w:r>
+      <w:proofErr w:type="spellEnd"/>
+      <w:r>
+        <w:rPr>
+          <w:lang w:val="en-GB"/>
+        </w:rPr>
+        <w:t xml:space="preserve">) </w:t>
+      </w:r>
+      <w:r>
+        <w:rPr>
+          <w:lang w:val="en-GB"/>
+        </w:rPr>
+        <w:t>vibration</w:t>
       </w:r>
       <w:r>
         <w:rPr>
@@ -180,7 +218,33 @@
         <w:rPr>
           <w:lang w:val="en-GB"/>
         </w:rPr>
-        <w:t xml:space="preserve"> (motor chatter oscillation slightly because of shaft vibration)</w:t>
+        <w:t xml:space="preserve"> (motor chatter oscillation slightly because of shaft vibration</w:t>
+      </w:r>
+      <w:proofErr w:type="gramStart"/>
+      <w:r>
+        <w:rPr>
+          <w:lang w:val="en-GB"/>
+        </w:rPr>
+        <w:t>)</w:t>
+      </w:r>
+      <w:r>
+        <w:rPr>
+          <w:lang w:val="en-GB"/>
+        </w:rPr>
+        <w:t>(</w:t>
+      </w:r>
+      <w:proofErr w:type="gramEnd"/>
+      <w:r>
+        <w:rPr>
+          <w:lang w:val="en-GB"/>
+        </w:rPr>
+        <w:t>because of high control gains)</w:t>
+      </w:r>
+      <w:r>
+        <w:rPr>
+          <w:lang w:val="en-GB"/>
+        </w:rPr>
+        <w:t>(velocity and position error)</w:t>
       </w:r>
     </w:p>
     <w:p>
@@ -381,6 +445,12 @@
           <w:lang w:val="en-GB"/>
         </w:rPr>
         <w:t>Couplings (torsions)</w:t>
+      </w:r>
+      <w:r>
+        <w:rPr>
+          <w:lang w:val="en-GB"/>
+        </w:rPr>
+        <w:t xml:space="preserve"> elastic nature</w:t>
       </w:r>
     </w:p>
     <w:p>

</xml_diff>